<commit_message>
hw3 GUI functional recommit
</commit_message>
<xml_diff>
--- a/HW2/Documentation/PDF-Submission/HW2_TEAM1_ANSWERS_AND_COVER.docx
+++ b/HW2/Documentation/PDF-Submission/HW2_TEAM1_ANSWERS_AND_COVER.docx
@@ -384,23 +384,6 @@
           <w:u w:val="single"/>
         </w:rPr>
         <w:t xml:space="preserve"> Working Software</w:t>
-      </w:r>
-    </w:p>
-    <w:p>
-      <w:proofErr w:type="spellStart"/>
-      <w:r>
-        <w:t>Github</w:t>
-      </w:r>
-      <w:proofErr w:type="spellEnd"/>
-      <w:r>
-        <w:t xml:space="preserve"> Link</w:t>
-      </w:r>
-      <w:bookmarkStart w:id="0" w:name="_GoBack"/>
-      <w:bookmarkEnd w:id="0"/>
-    </w:p>
-    <w:p>
-      <w:r>
-        <w:t>https://github.com/AlexLundinEducational/SE-4367-Testing</w:t>
       </w:r>
     </w:p>
     <w:p>
@@ -1431,6 +1414,8 @@
         </w:rPr>
         <w:t xml:space="preserve"> to actually find them.</w:t>
       </w:r>
+      <w:bookmarkStart w:id="0" w:name="_GoBack"/>
+      <w:bookmarkEnd w:id="0"/>
     </w:p>
     <w:p>
       <w:pPr>

</xml_diff>